<commit_message>
:sparkles: fix opd lab7 report
</commit_message>
<xml_diff>
--- a/Основы проф. деятельности/2 sem/Lab7/Поленов ЛР7 ОПД отчёт.docx
+++ b/Основы проф. деятельности/2 sem/Lab7/Поленов ЛР7 ОПД отчёт.docx
@@ -700,7 +700,7 @@
                 <w:noProof/>
                 <w:webHidden/>
               </w:rPr>
-              <w:t>3</w:t>
+              <w:t>4</w:t>
             </w:r>
             <w:r>
               <w:rPr>
@@ -771,7 +771,7 @@
                 <w:noProof/>
                 <w:webHidden/>
               </w:rPr>
-              <w:t>4</w:t>
+              <w:t>5</w:t>
             </w:r>
             <w:r>
               <w:rPr>
@@ -876,7 +876,7 @@
                 <w:noProof/>
                 <w:webHidden/>
               </w:rPr>
-              <w:t>5</w:t>
+              <w:t>6</w:t>
             </w:r>
             <w:r>
               <w:rPr>
@@ -947,7 +947,7 @@
                 <w:noProof/>
                 <w:webHidden/>
               </w:rPr>
-              <w:t>6</w:t>
+              <w:t>7</w:t>
             </w:r>
             <w:r>
               <w:rPr>
@@ -1296,7 +1296,22 @@
                 <w:rFonts w:ascii="Cambria" w:hAnsi="Cambria"/>
                 <w:sz w:val="24"/>
               </w:rPr>
-              <w:t>81f4024002</w:t>
+              <w:t>81</w:t>
+            </w:r>
+            <w:r>
+              <w:rPr>
+                <w:rFonts w:ascii="Cambria" w:hAnsi="Cambria"/>
+                <w:sz w:val="24"/>
+                <w:lang w:val="en-US"/>
+              </w:rPr>
+              <w:t>F</w:t>
+            </w:r>
+            <w:r>
+              <w:rPr>
+                <w:rFonts w:ascii="Cambria" w:hAnsi="Cambria"/>
+                <w:sz w:val="24"/>
+              </w:rPr>
+              <w:t>4024002</w:t>
             </w:r>
           </w:p>
         </w:tc>
@@ -1404,6 +1419,9 @@
         </w:tc>
       </w:tr>
       <w:tr>
+        <w:trPr>
+          <w:trHeight w:val="802"/>
+        </w:trPr>
         <w:tc>
           <w:tcPr>
             <w:tcW w:w="1013" w:type="dxa"/>
@@ -1424,7 +1442,7 @@
                 <w:sz w:val="24"/>
                 <w:lang w:val="en-US"/>
               </w:rPr>
-              <w:t>F4</w:t>
+              <w:t>E1</w:t>
             </w:r>
           </w:p>
         </w:tc>
@@ -1446,102 +1464,50 @@
                 <w:rFonts w:ascii="Cambria" w:hAnsi="Cambria"/>
                 <w:sz w:val="24"/>
               </w:rPr>
-              <w:t>81F7</w:t>
-            </w:r>
-            <w:r>
+              <w:t>80C4101040</w:t>
+            </w:r>
+          </w:p>
+        </w:tc>
+        <w:tc>
+          <w:tcPr>
+            <w:tcW w:w="2410" w:type="dxa"/>
+            <w:vAlign w:val="center"/>
+          </w:tcPr>
+          <w:p>
+            <w:pPr>
               <w:rPr>
                 <w:rFonts w:ascii="Cambria" w:hAnsi="Cambria"/>
                 <w:sz w:val="24"/>
-              </w:rPr>
-              <w:t>804010</w:t>
-            </w:r>
-          </w:p>
-        </w:tc>
-        <w:tc>
-          <w:tcPr>
-            <w:tcW w:w="2410" w:type="dxa"/>
-            <w:vAlign w:val="center"/>
-          </w:tcPr>
-          <w:p>
-            <w:pPr>
+                <w:lang w:val="en-US"/>
+              </w:rPr>
+            </w:pPr>
+            <w:r>
               <w:rPr>
                 <w:rFonts w:ascii="Cambria" w:hAnsi="Cambria"/>
                 <w:sz w:val="24"/>
-                <w:lang w:val="en-US"/>
-              </w:rPr>
-            </w:pPr>
-            <w:r>
+              </w:rPr>
+              <w:t>GOTO INT @ C4</w:t>
+            </w:r>
+          </w:p>
+        </w:tc>
+        <w:tc>
+          <w:tcPr>
+            <w:tcW w:w="2971" w:type="dxa"/>
+            <w:vAlign w:val="center"/>
+          </w:tcPr>
+          <w:p>
+            <w:pPr>
               <w:rPr>
                 <w:rFonts w:ascii="Cambria" w:hAnsi="Cambria"/>
                 <w:sz w:val="24"/>
-                <w:lang w:val="en-US"/>
-              </w:rPr>
-              <w:t>if AC(15) = 1 then GOTO F7</w:t>
-            </w:r>
-          </w:p>
-        </w:tc>
-        <w:tc>
-          <w:tcPr>
-            <w:tcW w:w="2971" w:type="dxa"/>
-            <w:vAlign w:val="center"/>
-          </w:tcPr>
-          <w:p>
-            <w:pPr>
+              </w:rPr>
+            </w:pPr>
+            <w:r>
               <w:rPr>
                 <w:rFonts w:ascii="Cambria" w:hAnsi="Cambria"/>
                 <w:sz w:val="24"/>
               </w:rPr>
-            </w:pPr>
-            <w:r>
-              <w:rPr>
-                <w:rFonts w:ascii="Cambria" w:hAnsi="Cambria"/>
-                <w:sz w:val="24"/>
-              </w:rPr>
-              <w:t xml:space="preserve">Если число </w:t>
-            </w:r>
-            <w:r>
-              <w:rPr>
-                <w:rFonts w:ascii="Cambria" w:hAnsi="Cambria"/>
-                <w:sz w:val="24"/>
-              </w:rPr>
-              <w:t xml:space="preserve">в </w:t>
-            </w:r>
-            <w:r>
-              <w:rPr>
-                <w:rFonts w:ascii="Cambria" w:hAnsi="Cambria"/>
-                <w:sz w:val="24"/>
-                <w:lang w:val="en-US"/>
-              </w:rPr>
-              <w:t>AC</w:t>
-            </w:r>
-            <w:r>
-              <w:rPr>
-                <w:rFonts w:ascii="Cambria" w:hAnsi="Cambria"/>
-                <w:sz w:val="24"/>
-              </w:rPr>
-              <w:t xml:space="preserve"> </w:t>
-            </w:r>
-            <w:r>
-              <w:rPr>
-                <w:rFonts w:ascii="Cambria" w:hAnsi="Cambria"/>
-                <w:sz w:val="24"/>
-              </w:rPr>
-              <w:t xml:space="preserve">отрицательно, переход на МК по адресу </w:t>
-            </w:r>
-            <w:r>
-              <w:rPr>
-                <w:rFonts w:ascii="Cambria" w:hAnsi="Cambria"/>
-                <w:sz w:val="24"/>
-                <w:lang w:val="en-US"/>
-              </w:rPr>
-              <w:t>F</w:t>
-            </w:r>
-            <w:r>
-              <w:rPr>
-                <w:rFonts w:ascii="Cambria" w:hAnsi="Cambria"/>
-                <w:sz w:val="24"/>
-              </w:rPr>
-              <w:t>7</w:t>
+              <w:t>Иначе переход на цикл прерывания</w:t>
             </w:r>
           </w:p>
         </w:tc>
@@ -1567,6 +1533,152 @@
                 <w:sz w:val="24"/>
                 <w:lang w:val="en-US"/>
               </w:rPr>
+              <w:t>F4</w:t>
+            </w:r>
+          </w:p>
+        </w:tc>
+        <w:tc>
+          <w:tcPr>
+            <w:tcW w:w="2951" w:type="dxa"/>
+            <w:vAlign w:val="center"/>
+          </w:tcPr>
+          <w:p>
+            <w:pPr>
+              <w:jc w:val="center"/>
+              <w:rPr>
+                <w:rFonts w:ascii="Cambria" w:hAnsi="Cambria"/>
+                <w:sz w:val="24"/>
+              </w:rPr>
+            </w:pPr>
+            <w:r>
+              <w:rPr>
+                <w:rFonts w:ascii="Cambria" w:hAnsi="Cambria"/>
+                <w:sz w:val="24"/>
+              </w:rPr>
+              <w:t>81F7</w:t>
+            </w:r>
+            <w:r>
+              <w:rPr>
+                <w:rFonts w:ascii="Cambria" w:hAnsi="Cambria"/>
+                <w:sz w:val="24"/>
+              </w:rPr>
+              <w:t>804010</w:t>
+            </w:r>
+          </w:p>
+        </w:tc>
+        <w:tc>
+          <w:tcPr>
+            <w:tcW w:w="2410" w:type="dxa"/>
+            <w:vAlign w:val="center"/>
+          </w:tcPr>
+          <w:p>
+            <w:pPr>
+              <w:rPr>
+                <w:rFonts w:ascii="Cambria" w:hAnsi="Cambria"/>
+                <w:sz w:val="24"/>
+                <w:lang w:val="en-US"/>
+              </w:rPr>
+            </w:pPr>
+            <w:r>
+              <w:rPr>
+                <w:rFonts w:ascii="Cambria" w:hAnsi="Cambria"/>
+                <w:sz w:val="24"/>
+                <w:lang w:val="en-US"/>
+              </w:rPr>
+              <w:t>if AC(15) = 1 then GOTO F7</w:t>
+            </w:r>
+          </w:p>
+        </w:tc>
+        <w:tc>
+          <w:tcPr>
+            <w:tcW w:w="2971" w:type="dxa"/>
+            <w:vAlign w:val="center"/>
+          </w:tcPr>
+          <w:p>
+            <w:pPr>
+              <w:rPr>
+                <w:rFonts w:ascii="Cambria" w:hAnsi="Cambria"/>
+                <w:sz w:val="24"/>
+              </w:rPr>
+            </w:pPr>
+            <w:r>
+              <w:rPr>
+                <w:rFonts w:ascii="Cambria" w:hAnsi="Cambria"/>
+                <w:sz w:val="24"/>
+              </w:rPr>
+              <w:t xml:space="preserve">Если число </w:t>
+            </w:r>
+            <w:r>
+              <w:rPr>
+                <w:rFonts w:ascii="Cambria" w:hAnsi="Cambria"/>
+                <w:sz w:val="24"/>
+              </w:rPr>
+              <w:t xml:space="preserve">в </w:t>
+            </w:r>
+            <w:r>
+              <w:rPr>
+                <w:rFonts w:ascii="Cambria" w:hAnsi="Cambria"/>
+                <w:sz w:val="24"/>
+                <w:lang w:val="en-US"/>
+              </w:rPr>
+              <w:t>AC</w:t>
+            </w:r>
+            <w:r>
+              <w:rPr>
+                <w:rFonts w:ascii="Cambria" w:hAnsi="Cambria"/>
+                <w:sz w:val="24"/>
+              </w:rPr>
+              <w:t xml:space="preserve"> </w:t>
+            </w:r>
+            <w:r>
+              <w:rPr>
+                <w:rFonts w:ascii="Cambria" w:hAnsi="Cambria"/>
+                <w:sz w:val="24"/>
+              </w:rPr>
+              <w:t xml:space="preserve">отрицательно, переход на МК по адресу </w:t>
+            </w:r>
+            <w:r>
+              <w:rPr>
+                <w:rFonts w:ascii="Cambria" w:hAnsi="Cambria"/>
+                <w:sz w:val="24"/>
+                <w:lang w:val="en-US"/>
+              </w:rPr>
+              <w:t>F</w:t>
+            </w:r>
+            <w:r>
+              <w:rPr>
+                <w:rFonts w:ascii="Cambria" w:hAnsi="Cambria"/>
+                <w:sz w:val="24"/>
+              </w:rPr>
+              <w:t>7</w:t>
+            </w:r>
+          </w:p>
+        </w:tc>
+      </w:tr>
+      <w:tr>
+        <w:trPr>
+          <w:trHeight w:val="967"/>
+        </w:trPr>
+        <w:tc>
+          <w:tcPr>
+            <w:tcW w:w="1013" w:type="dxa"/>
+            <w:vAlign w:val="center"/>
+          </w:tcPr>
+          <w:p>
+            <w:pPr>
+              <w:jc w:val="center"/>
+              <w:rPr>
+                <w:rFonts w:ascii="Cambria" w:hAnsi="Cambria"/>
+                <w:sz w:val="24"/>
+                <w:lang w:val="en-US"/>
+              </w:rPr>
+            </w:pPr>
+            <w:r>
+              <w:rPr>
+                <w:rFonts w:ascii="Cambria" w:hAnsi="Cambria"/>
+                <w:sz w:val="24"/>
+                <w:lang w:val="en-US"/>
+              </w:rPr>
               <w:t>F5</w:t>
             </w:r>
           </w:p>
@@ -1589,37 +1701,46 @@
                 <w:rFonts w:ascii="Cambria" w:hAnsi="Cambria"/>
                 <w:sz w:val="24"/>
               </w:rPr>
-              <w:t>80F7</w:t>
-            </w:r>
-            <w:r>
+              <w:t>80F7604010</w:t>
+            </w:r>
+          </w:p>
+        </w:tc>
+        <w:tc>
+          <w:tcPr>
+            <w:tcW w:w="2410" w:type="dxa"/>
+            <w:vAlign w:val="center"/>
+          </w:tcPr>
+          <w:p>
+            <w:pPr>
               <w:rPr>
                 <w:rFonts w:ascii="Cambria" w:hAnsi="Cambria"/>
                 <w:sz w:val="24"/>
-              </w:rPr>
-              <w:t>204010</w:t>
-            </w:r>
-          </w:p>
-        </w:tc>
-        <w:tc>
-          <w:tcPr>
-            <w:tcW w:w="2410" w:type="dxa"/>
-            <w:vAlign w:val="center"/>
-          </w:tcPr>
-          <w:p>
-            <w:pPr>
+                <w:lang w:val="en-US"/>
+              </w:rPr>
+            </w:pPr>
+            <w:r>
               <w:rPr>
                 <w:rFonts w:ascii="Cambria" w:hAnsi="Cambria"/>
                 <w:sz w:val="24"/>
                 <w:lang w:val="en-US"/>
               </w:rPr>
-            </w:pPr>
+              <w:t xml:space="preserve">if AC(13) = 0 </w:t>
+            </w:r>
             <w:r>
               <w:rPr>
                 <w:rFonts w:ascii="Cambria" w:hAnsi="Cambria"/>
                 <w:sz w:val="24"/>
                 <w:lang w:val="en-US"/>
               </w:rPr>
-              <w:t>if AC(13) = 0 then GOTO F7</w:t>
+              <w:t xml:space="preserve"> and AC(14) = 0 </w:t>
+            </w:r>
+            <w:r>
+              <w:rPr>
+                <w:rFonts w:ascii="Cambria" w:hAnsi="Cambria"/>
+                <w:sz w:val="24"/>
+                <w:lang w:val="en-US"/>
+              </w:rPr>
+              <w:t>then GOTO F7</w:t>
             </w:r>
           </w:p>
         </w:tc>
@@ -1640,13 +1761,48 @@
                 <w:rFonts w:ascii="Cambria" w:hAnsi="Cambria"/>
                 <w:sz w:val="24"/>
               </w:rPr>
-              <w:t xml:space="preserve">Если 13й бит числа </w:t>
+              <w:t>Если 13й</w:t>
             </w:r>
             <w:r>
               <w:rPr>
                 <w:rFonts w:ascii="Cambria" w:hAnsi="Cambria"/>
                 <w:sz w:val="24"/>
               </w:rPr>
+              <w:t xml:space="preserve"> </w:t>
+            </w:r>
+            <w:r>
+              <w:rPr>
+                <w:rFonts w:ascii="Cambria" w:hAnsi="Cambria"/>
+                <w:sz w:val="24"/>
+              </w:rPr>
+              <w:t>и 14й</w:t>
+            </w:r>
+            <w:r>
+              <w:rPr>
+                <w:rFonts w:ascii="Cambria" w:hAnsi="Cambria"/>
+                <w:sz w:val="24"/>
+              </w:rPr>
+              <w:t xml:space="preserve"> бит</w:t>
+            </w:r>
+            <w:r>
+              <w:rPr>
+                <w:rFonts w:ascii="Cambria" w:hAnsi="Cambria"/>
+                <w:sz w:val="24"/>
+              </w:rPr>
+              <w:t>ы</w:t>
+            </w:r>
+            <w:r>
+              <w:rPr>
+                <w:rFonts w:ascii="Cambria" w:hAnsi="Cambria"/>
+                <w:sz w:val="24"/>
+              </w:rPr>
+              <w:t xml:space="preserve"> числа </w:t>
+            </w:r>
+            <w:r>
+              <w:rPr>
+                <w:rFonts w:ascii="Cambria" w:hAnsi="Cambria"/>
+                <w:sz w:val="24"/>
+              </w:rPr>
               <w:t xml:space="preserve">в </w:t>
             </w:r>
             <w:r>
@@ -1669,7 +1825,14 @@
                 <w:rFonts w:ascii="Cambria" w:hAnsi="Cambria"/>
                 <w:sz w:val="24"/>
               </w:rPr>
-              <w:t xml:space="preserve">равен нулю, переход на МК по адресу </w:t>
+              <w:t>равны</w:t>
+            </w:r>
+            <w:r>
+              <w:rPr>
+                <w:rFonts w:ascii="Cambria" w:hAnsi="Cambria"/>
+                <w:sz w:val="24"/>
+              </w:rPr>
+              <w:t xml:space="preserve"> нулю, переход на МК по адресу </w:t>
             </w:r>
             <w:r>
               <w:rPr>
@@ -1872,6 +2035,11 @@
     </w:tbl>
     <w:p/>
     <w:p>
+      <w:r>
+        <w:br w:type="page"/>
+      </w:r>
+    </w:p>
+    <w:p>
       <w:pPr>
         <w:pStyle w:val="1"/>
         <w:rPr>
@@ -1889,6 +2057,7 @@
           <w:sz w:val="40"/>
           <w:szCs w:val="40"/>
         </w:rPr>
+        <w:lastRenderedPageBreak/>
         <w:t>Трассировка микропрограммы</w:t>
       </w:r>
       <w:bookmarkEnd w:id="3"/>
@@ -3025,7 +3194,27 @@
                 <w:szCs w:val="24"/>
                 <w:lang w:val="en-US" w:eastAsia="ru-RU"/>
               </w:rPr>
-              <w:t>80F7204010</w:t>
+              <w:t>80F7</w:t>
+            </w:r>
+            <w:r>
+              <w:rPr>
+                <w:rFonts w:ascii="Cambria" w:hAnsi="Cambria" w:cs="Times New Roman"/>
+                <w:color w:val="000000"/>
+                <w:sz w:val="24"/>
+                <w:szCs w:val="24"/>
+                <w:lang w:eastAsia="ru-RU"/>
+              </w:rPr>
+              <w:t>6</w:t>
+            </w:r>
+            <w:r>
+              <w:rPr>
+                <w:rFonts w:ascii="Cambria" w:hAnsi="Cambria" w:cs="Times New Roman"/>
+                <w:color w:val="000000"/>
+                <w:sz w:val="24"/>
+                <w:szCs w:val="24"/>
+                <w:lang w:val="en-US" w:eastAsia="ru-RU"/>
+              </w:rPr>
+              <w:t>04010</w:t>
             </w:r>
           </w:p>
         </w:tc>
@@ -4368,7 +4557,29 @@
                 <w:szCs w:val="24"/>
                 <w:lang w:val="en-US" w:eastAsia="ru-RU"/>
               </w:rPr>
-              <w:t>80F7204010</w:t>
+              <w:t>80F7</w:t>
+            </w:r>
+            <w:r>
+              <w:rPr>
+                <w:rFonts w:ascii="Cambria" w:hAnsi="Cambria" w:cs="Times New Roman"/>
+                <w:color w:val="000000"/>
+                <w:sz w:val="24"/>
+                <w:szCs w:val="24"/>
+                <w:lang w:eastAsia="ru-RU"/>
+              </w:rPr>
+              <w:t>6</w:t>
+            </w:r>
+            <w:bookmarkStart w:id="4" w:name="_GoBack"/>
+            <w:bookmarkEnd w:id="4"/>
+            <w:r>
+              <w:rPr>
+                <w:rFonts w:ascii="Cambria" w:hAnsi="Cambria" w:cs="Times New Roman"/>
+                <w:color w:val="000000"/>
+                <w:sz w:val="24"/>
+                <w:szCs w:val="24"/>
+                <w:lang w:val="en-US" w:eastAsia="ru-RU"/>
+              </w:rPr>
+              <w:t>04010</w:t>
             </w:r>
           </w:p>
         </w:tc>
@@ -5918,6 +6129,14 @@
         </w:tc>
       </w:tr>
     </w:tbl>
+    <w:p>
+      <w:bookmarkStart w:id="5" w:name="_Toc166173754"/>
+    </w:p>
+    <w:p>
+      <w:r>
+        <w:br w:type="page"/>
+      </w:r>
+    </w:p>
     <w:p>
       <w:pPr>
         <w:pStyle w:val="1"/>
@@ -5928,7 +6147,6 @@
           <w:szCs w:val="40"/>
         </w:rPr>
       </w:pPr>
-      <w:bookmarkStart w:id="4" w:name="_Toc166173754"/>
       <w:r>
         <w:rPr>
           <w:rFonts w:ascii="Cambria" w:hAnsi="Cambria" w:cs="Cambria"/>
@@ -5939,7 +6157,7 @@
         <w:lastRenderedPageBreak/>
         <w:t>Тестовая программа</w:t>
       </w:r>
-      <w:bookmarkEnd w:id="4"/>
+      <w:bookmarkEnd w:id="5"/>
     </w:p>
     <w:p>
       <w:pPr>
@@ -7121,7 +7339,7 @@
           <w:sz w:val="24"/>
         </w:rPr>
       </w:pPr>
-      <w:bookmarkStart w:id="5" w:name="_Toc166173755"/>
+      <w:bookmarkStart w:id="6" w:name="_Toc166173755"/>
       <w:r>
         <w:rPr>
           <w:rFonts w:ascii="Cambria" w:hAnsi="Cambria" w:cs="Cambria"/>
@@ -7170,7 +7388,7 @@
         </w:rPr>
         <w:t>программы</w:t>
       </w:r>
-      <w:bookmarkEnd w:id="5"/>
+      <w:bookmarkEnd w:id="6"/>
     </w:p>
     <w:p>
       <w:pPr>
@@ -7400,16 +7618,7 @@
           <w:szCs w:val="32"/>
           <w:lang w:val="en-US"/>
         </w:rPr>
-        <w:t>m</w:t>
-      </w:r>
-      <w:r>
-        <w:rPr>
-          <w:rFonts w:ascii="Cascadia Code ExtraLight" w:hAnsi="Cascadia Code ExtraLight" w:cs="Cascadia Code ExtraLight"/>
-          <w:sz w:val="24"/>
-          <w:szCs w:val="32"/>
-          <w:lang w:val="en-US"/>
-        </w:rPr>
-        <w:t>a</w:t>
+        <w:t>ma</w:t>
       </w:r>
       <w:proofErr w:type="gramEnd"/>
     </w:p>
@@ -7443,16 +7652,7 @@
           <w:szCs w:val="32"/>
           <w:lang w:val="en-US"/>
         </w:rPr>
-        <w:t xml:space="preserve"> </w:t>
-      </w:r>
-      <w:r>
-        <w:rPr>
-          <w:rFonts w:ascii="Cascadia Code ExtraLight" w:hAnsi="Cascadia Code ExtraLight" w:cs="Cascadia Code ExtraLight"/>
-          <w:sz w:val="24"/>
-          <w:szCs w:val="32"/>
-          <w:lang w:val="en-US"/>
-        </w:rPr>
-        <w:t>81f4024002</w:t>
+        <w:t xml:space="preserve"> 81F4024002</w:t>
       </w:r>
     </w:p>
     <w:p>
@@ -7467,6 +7667,7 @@
           <w:lang w:val="en-US"/>
         </w:rPr>
       </w:pPr>
+      <w:proofErr w:type="gramStart"/>
       <w:r>
         <w:rPr>
           <w:rFonts w:ascii="Cascadia Code ExtraLight" w:hAnsi="Cascadia Code ExtraLight" w:cs="Cascadia Code ExtraLight"/>
@@ -7474,7 +7675,17 @@
           <w:szCs w:val="32"/>
           <w:lang w:val="en-US"/>
         </w:rPr>
-        <w:t>f4</w:t>
+        <w:t>mw</w:t>
+      </w:r>
+      <w:proofErr w:type="gramEnd"/>
+      <w:r>
+        <w:rPr>
+          <w:rFonts w:ascii="Cascadia Code ExtraLight" w:hAnsi="Cascadia Code ExtraLight" w:cs="Cascadia Code ExtraLight"/>
+          <w:sz w:val="24"/>
+          <w:szCs w:val="32"/>
+          <w:lang w:val="en-US"/>
+        </w:rPr>
+        <w:t xml:space="preserve"> 80C4101040 </w:t>
       </w:r>
     </w:p>
     <w:p>
@@ -7489,6 +7700,28 @@
           <w:lang w:val="en-US"/>
         </w:rPr>
       </w:pPr>
+      <w:r>
+        <w:rPr>
+          <w:rFonts w:ascii="Cascadia Code ExtraLight" w:hAnsi="Cascadia Code ExtraLight" w:cs="Cascadia Code ExtraLight"/>
+          <w:sz w:val="24"/>
+          <w:szCs w:val="32"/>
+          <w:lang w:val="en-US"/>
+        </w:rPr>
+        <w:t>f4</w:t>
+      </w:r>
+    </w:p>
+    <w:p>
+      <w:pPr>
+        <w:pStyle w:val="a7"/>
+        <w:spacing w:after="0"/>
+        <w:ind w:left="0"/>
+        <w:rPr>
+          <w:rFonts w:ascii="Cascadia Code ExtraLight" w:hAnsi="Cascadia Code ExtraLight" w:cs="Cascadia Code ExtraLight"/>
+          <w:sz w:val="24"/>
+          <w:szCs w:val="32"/>
+          <w:lang w:val="en-US"/>
+        </w:rPr>
+      </w:pPr>
       <w:proofErr w:type="gramStart"/>
       <w:r>
         <w:rPr>
@@ -7531,16 +7764,7 @@
           <w:szCs w:val="32"/>
           <w:lang w:val="en-US"/>
         </w:rPr>
-        <w:t xml:space="preserve"> </w:t>
-      </w:r>
-      <w:r>
-        <w:rPr>
-          <w:rFonts w:ascii="Cascadia Code ExtraLight" w:hAnsi="Cascadia Code ExtraLight" w:cs="Cascadia Code ExtraLight"/>
-          <w:sz w:val="24"/>
-          <w:szCs w:val="32"/>
-          <w:lang w:val="en-US"/>
-        </w:rPr>
-        <w:t>81F7804010</w:t>
+        <w:t xml:space="preserve"> 81F7804010</w:t>
       </w:r>
     </w:p>
     <w:p>
@@ -7573,19 +7797,8 @@
           <w:szCs w:val="32"/>
           <w:lang w:val="en-US"/>
         </w:rPr>
-        <w:t xml:space="preserve"> </w:t>
-      </w:r>
-      <w:r>
-        <w:rPr>
-          <w:rFonts w:ascii="Cascadia Code ExtraLight" w:hAnsi="Cascadia Code ExtraLight" w:cs="Cascadia Code ExtraLight"/>
-          <w:sz w:val="24"/>
-          <w:szCs w:val="32"/>
-          <w:lang w:val="en-US"/>
-        </w:rPr>
-        <w:t>80F7204010</w:t>
-      </w:r>
-      <w:bookmarkStart w:id="6" w:name="_GoBack"/>
-      <w:bookmarkEnd w:id="6"/>
+        <w:t xml:space="preserve"> 80F7604010</w:t>
+      </w:r>
     </w:p>
     <w:p>
       <w:pPr>
@@ -8711,7 +8924,7 @@
             <w:sz w:val="28"/>
             <w:szCs w:val="28"/>
           </w:rPr>
-          <w:t>6</w:t>
+          <w:t>7</w:t>
         </w:r>
         <w:r>
           <w:rPr>
@@ -11333,7 +11546,7 @@
 </file>
 
 <file path=customXml/itemProps1.xml><?xml version="1.0" encoding="utf-8"?>
-<ds:datastoreItem xmlns:ds="http://schemas.openxmlformats.org/officeDocument/2006/customXml" ds:itemID="{F3351DF7-17A2-44B8-97A3-2E2883843C48}">
+<ds:datastoreItem xmlns:ds="http://schemas.openxmlformats.org/officeDocument/2006/customXml" ds:itemID="{54CEE47E-458E-4579-968B-F785165EDE59}">
   <ds:schemaRefs>
     <ds:schemaRef ds:uri="http://schemas.openxmlformats.org/officeDocument/2006/bibliography"/>
   </ds:schemaRefs>

</xml_diff>